<commit_message>
Updated class planning schedule
</commit_message>
<xml_diff>
--- a/Class Planning.docx
+++ b/Class Planning.docx
@@ -24,7 +24,7 @@
           <w:bCs/>
           <w:lang w:val="en-US"/>
         </w:rPr>
-        <w:t>o</w:t>
+        <w:t xml:space="preserve">class </w:t>
       </w:r>
       <w:r>
         <w:rPr>
@@ -32,6 +32,14 @@
           <w:bCs/>
           <w:lang w:val="en-US"/>
         </w:rPr>
+        <w:t>o</w:t>
+      </w:r>
+      <w:r>
+        <w:rPr>
+          <w:b/>
+          <w:bCs/>
+          <w:lang w:val="en-US"/>
+        </w:rPr>
         <w:t>rder</w:t>
       </w:r>
     </w:p>
@@ -52,20 +60,15 @@
         <w:rPr>
           <w:lang w:val="en-US"/>
         </w:rPr>
-        <w:t>14:20 -</w:t>
-      </w:r>
-      <w:r>
-        <w:rPr>
-          <w:lang w:val="en-US"/>
-        </w:rPr>
-        <w:t xml:space="preserve"> </w:t>
-      </w:r>
-      <w:r>
-        <w:rPr>
-          <w:lang w:val="en-US"/>
-        </w:rPr>
-        <w:t>14:50 Reviewing, correcting assignment, questions.</w:t>
-      </w:r>
+        <w:t>14:20 - 14:50 Reviewing, correcting assignment, questions.</w:t>
+      </w:r>
+    </w:p>
+    <w:p>
+      <w:pPr>
+        <w:rPr>
+          <w:lang w:val="en-US"/>
+        </w:rPr>
+      </w:pPr>
     </w:p>
     <w:p>
       <w:pPr>
@@ -87,240 +90,6 @@
     </w:p>
     <w:p>
       <w:pPr>
-        <w:rPr>
-          <w:lang w:val="en-US"/>
-        </w:rPr>
-      </w:pPr>
-    </w:p>
-    <w:p>
-      <w:pPr>
-        <w:rPr>
-          <w:lang w:val="en-US"/>
-        </w:rPr>
-      </w:pPr>
-      <w:r>
-        <w:rPr>
-          <w:lang w:val="en-US"/>
-        </w:rPr>
-        <w:t>14:50 – 15:</w:t>
-      </w:r>
-      <w:r>
-        <w:rPr>
-          <w:lang w:val="en-US"/>
-        </w:rPr>
-        <w:t>50</w:t>
-      </w:r>
-      <w:r>
-        <w:rPr>
-          <w:lang w:val="en-US"/>
-        </w:rPr>
-        <w:t xml:space="preserve"> </w:t>
-      </w:r>
-      <w:r>
-        <w:rPr>
-          <w:lang w:val="en-US"/>
-        </w:rPr>
-        <w:t>Lecture</w:t>
-      </w:r>
-    </w:p>
-    <w:p>
-      <w:pPr>
-        <w:rPr>
-          <w:lang w:val="en-US"/>
-        </w:rPr>
-      </w:pPr>
-    </w:p>
-    <w:p>
-      <w:pPr>
-        <w:rPr>
-          <w:lang w:val="en-US"/>
-        </w:rPr>
-      </w:pPr>
-      <w:r>
-        <w:rPr>
-          <w:lang w:val="en-US"/>
-        </w:rPr>
-        <w:t xml:space="preserve">15:50- 16:00 Pause </w:t>
-      </w:r>
-    </w:p>
-    <w:p>
-      <w:pPr>
-        <w:rPr>
-          <w:lang w:val="en-US"/>
-        </w:rPr>
-      </w:pPr>
-    </w:p>
-    <w:p>
-      <w:pPr>
-        <w:rPr>
-          <w:lang w:val="en-US"/>
-        </w:rPr>
-      </w:pPr>
-      <w:r>
-        <w:rPr>
-          <w:lang w:val="en-US"/>
-        </w:rPr>
-        <w:t>16:00 -16:</w:t>
-      </w:r>
-      <w:r>
-        <w:rPr>
-          <w:lang w:val="en-US"/>
-        </w:rPr>
-        <w:t>45</w:t>
-      </w:r>
-      <w:r>
-        <w:rPr>
-          <w:lang w:val="en-US"/>
-        </w:rPr>
-        <w:t xml:space="preserve"> </w:t>
-      </w:r>
-      <w:r>
-        <w:rPr>
-          <w:lang w:val="en-US"/>
-        </w:rPr>
-        <w:t>Conceptual and p</w:t>
-      </w:r>
-      <w:r>
-        <w:rPr>
-          <w:lang w:val="en-US"/>
-        </w:rPr>
-        <w:t xml:space="preserve">ractical </w:t>
-      </w:r>
-      <w:r>
-        <w:rPr>
-          <w:lang w:val="en-US"/>
-        </w:rPr>
-        <w:t>e</w:t>
-      </w:r>
-      <w:r>
-        <w:rPr>
-          <w:lang w:val="en-US"/>
-        </w:rPr>
-        <w:t>xample</w:t>
-      </w:r>
-    </w:p>
-    <w:p>
-      <w:pPr>
-        <w:rPr>
-          <w:lang w:val="en-US"/>
-        </w:rPr>
-      </w:pPr>
-    </w:p>
-    <w:p>
-      <w:pPr>
-        <w:rPr>
-          <w:lang w:val="en-US"/>
-        </w:rPr>
-      </w:pPr>
-      <w:r>
-        <w:rPr>
-          <w:lang w:val="en-US"/>
-        </w:rPr>
-        <w:t>16:45- 17:00 Pause</w:t>
-      </w:r>
-    </w:p>
-    <w:p>
-      <w:pPr>
-        <w:rPr>
-          <w:lang w:val="en-US"/>
-        </w:rPr>
-      </w:pPr>
-    </w:p>
-    <w:p>
-      <w:pPr>
-        <w:rPr>
-          <w:lang w:val="en-US"/>
-        </w:rPr>
-      </w:pPr>
-      <w:r>
-        <w:rPr>
-          <w:lang w:val="en-US"/>
-        </w:rPr>
-        <w:t>17:</w:t>
-      </w:r>
-      <w:r>
-        <w:rPr>
-          <w:lang w:val="en-US"/>
-        </w:rPr>
-        <w:t>00</w:t>
-      </w:r>
-      <w:r>
-        <w:rPr>
-          <w:lang w:val="en-US"/>
-        </w:rPr>
-        <w:t xml:space="preserve">-17:45 Case </w:t>
-      </w:r>
-      <w:r>
-        <w:rPr>
-          <w:lang w:val="en-US"/>
-        </w:rPr>
-        <w:t>s</w:t>
-      </w:r>
-      <w:r>
-        <w:rPr>
-          <w:lang w:val="en-US"/>
-        </w:rPr>
-        <w:t xml:space="preserve">tudy and </w:t>
-      </w:r>
-      <w:r>
-        <w:rPr>
-          <w:lang w:val="en-US"/>
-        </w:rPr>
-        <w:t>q</w:t>
-      </w:r>
-      <w:r>
-        <w:rPr>
-          <w:lang w:val="en-US"/>
-        </w:rPr>
-        <w:t>uestions</w:t>
-      </w:r>
-    </w:p>
-    <w:p>
-      <w:pPr>
-        <w:rPr>
-          <w:lang w:val="en-US"/>
-        </w:rPr>
-      </w:pPr>
-    </w:p>
-    <w:p>
-      <w:pPr>
-        <w:rPr>
-          <w:b/>
-          <w:bCs/>
-          <w:lang w:val="en-US"/>
-        </w:rPr>
-      </w:pPr>
-      <w:r>
-        <w:rPr>
-          <w:b/>
-          <w:bCs/>
-          <w:lang w:val="en-US"/>
-        </w:rPr>
-        <w:t>To be prepared</w:t>
-      </w:r>
-    </w:p>
-    <w:p>
-      <w:pPr>
-        <w:rPr>
-          <w:lang w:val="en-US"/>
-        </w:rPr>
-      </w:pPr>
-    </w:p>
-    <w:p>
-      <w:pPr>
-        <w:rPr>
-          <w:lang w:val="en-US"/>
-        </w:rPr>
-      </w:pPr>
-      <w:r>
-        <w:rPr>
-          <w:lang w:val="en-US"/>
-        </w:rPr>
-        <w:t>3x Homework</w:t>
-      </w:r>
-    </w:p>
-    <w:p>
-      <w:pPr>
         <w:pStyle w:val="ListParagraph"/>
         <w:numPr>
           <w:ilvl w:val="0"/>
@@ -330,51 +99,37 @@
           <w:lang w:val="en-US"/>
         </w:rPr>
       </w:pPr>
-      <w:proofErr w:type="spellStart"/>
-      <w:r>
-        <w:rPr>
-          <w:lang w:val="en-US"/>
-        </w:rPr>
-        <w:t>Dataframe</w:t>
-      </w:r>
-      <w:proofErr w:type="spellEnd"/>
-      <w:r>
-        <w:rPr>
-          <w:lang w:val="en-US"/>
-        </w:rPr>
-        <w:t xml:space="preserve"> (</w:t>
-      </w:r>
-      <w:proofErr w:type="spellStart"/>
-      <w:r>
-        <w:rPr>
-          <w:lang w:val="en-US"/>
-        </w:rPr>
-        <w:t>Livio</w:t>
-      </w:r>
-      <w:proofErr w:type="spellEnd"/>
-      <w:r>
-        <w:rPr>
-          <w:lang w:val="en-US"/>
-        </w:rPr>
-        <w:t>)</w:t>
-      </w:r>
-    </w:p>
-    <w:p>
-      <w:pPr>
-        <w:pStyle w:val="ListParagraph"/>
-        <w:numPr>
-          <w:ilvl w:val="1"/>
-          <w:numId w:val="1"/>
-        </w:numPr>
-        <w:rPr>
-          <w:lang w:val="en-US"/>
-        </w:rPr>
-      </w:pPr>
-      <w:r>
-        <w:rPr>
-          <w:lang w:val="en-US"/>
-        </w:rPr>
-        <w:t>QSS</w:t>
+      <w:r>
+        <w:rPr>
+          <w:lang w:val="en-US"/>
+        </w:rPr>
+        <w:t>Ask for questions</w:t>
+      </w:r>
+    </w:p>
+    <w:p>
+      <w:pPr>
+        <w:rPr>
+          <w:lang w:val="en-US"/>
+        </w:rPr>
+      </w:pPr>
+    </w:p>
+    <w:p>
+      <w:pPr>
+        <w:rPr>
+          <w:lang w:val="en-US"/>
+        </w:rPr>
+      </w:pPr>
+      <w:r>
+        <w:rPr>
+          <w:lang w:val="en-US"/>
+        </w:rPr>
+        <w:t>14:50 – 15:</w:t>
+      </w:r>
+      <w:r>
+        <w:rPr>
+          <w:lang w:val="en-US"/>
+        </w:rPr>
+        <w:t>50</w:t>
       </w:r>
       <w:r>
         <w:rPr>
@@ -386,14 +141,954 @@
         <w:rPr>
           <w:lang w:val="en-US"/>
         </w:rPr>
-        <w:t>(Exercise 15.1 or 15.2</w:t>
-      </w:r>
-      <w:r>
-        <w:rPr>
-          <w:lang w:val="en-US"/>
-        </w:rPr>
-        <w:t>)</w:t>
-      </w:r>
+        <w:t>Lecture</w:t>
+      </w:r>
+    </w:p>
+    <w:p>
+      <w:pPr>
+        <w:rPr>
+          <w:lang w:val="en-US"/>
+        </w:rPr>
+      </w:pPr>
+    </w:p>
+    <w:p>
+      <w:pPr>
+        <w:rPr>
+          <w:lang w:val="en-US"/>
+        </w:rPr>
+      </w:pPr>
+      <w:r>
+        <w:rPr>
+          <w:lang w:val="en-US"/>
+        </w:rPr>
+        <w:t xml:space="preserve">15:50- 16:00 Pause </w:t>
+      </w:r>
+    </w:p>
+    <w:p>
+      <w:pPr>
+        <w:rPr>
+          <w:lang w:val="en-US"/>
+        </w:rPr>
+      </w:pPr>
+    </w:p>
+    <w:p>
+      <w:pPr>
+        <w:rPr>
+          <w:lang w:val="en-US"/>
+        </w:rPr>
+      </w:pPr>
+      <w:r>
+        <w:rPr>
+          <w:lang w:val="en-US"/>
+        </w:rPr>
+        <w:t>16:00 -16:</w:t>
+      </w:r>
+      <w:r>
+        <w:rPr>
+          <w:lang w:val="en-US"/>
+        </w:rPr>
+        <w:t>45</w:t>
+      </w:r>
+      <w:r>
+        <w:rPr>
+          <w:lang w:val="en-US"/>
+        </w:rPr>
+        <w:t xml:space="preserve"> </w:t>
+      </w:r>
+      <w:r>
+        <w:rPr>
+          <w:lang w:val="en-US"/>
+        </w:rPr>
+        <w:t>P</w:t>
+      </w:r>
+      <w:r>
+        <w:rPr>
+          <w:lang w:val="en-US"/>
+        </w:rPr>
+        <w:t xml:space="preserve">ractical </w:t>
+      </w:r>
+      <w:r>
+        <w:rPr>
+          <w:lang w:val="en-US"/>
+        </w:rPr>
+        <w:t>e</w:t>
+      </w:r>
+      <w:r>
+        <w:rPr>
+          <w:lang w:val="en-US"/>
+        </w:rPr>
+        <w:t>xample</w:t>
+      </w:r>
+    </w:p>
+    <w:p>
+      <w:pPr>
+        <w:rPr>
+          <w:lang w:val="en-US"/>
+        </w:rPr>
+      </w:pPr>
+    </w:p>
+    <w:p>
+      <w:pPr>
+        <w:rPr>
+          <w:lang w:val="en-US"/>
+        </w:rPr>
+      </w:pPr>
+      <w:r>
+        <w:rPr>
+          <w:lang w:val="en-US"/>
+        </w:rPr>
+        <w:t>16:45- 17:00 Pause</w:t>
+      </w:r>
+    </w:p>
+    <w:p>
+      <w:pPr>
+        <w:rPr>
+          <w:lang w:val="en-US"/>
+        </w:rPr>
+      </w:pPr>
+    </w:p>
+    <w:p>
+      <w:pPr>
+        <w:rPr>
+          <w:lang w:val="en-US"/>
+        </w:rPr>
+      </w:pPr>
+      <w:r>
+        <w:rPr>
+          <w:lang w:val="en-US"/>
+        </w:rPr>
+        <w:t>17:</w:t>
+      </w:r>
+      <w:r>
+        <w:rPr>
+          <w:lang w:val="en-US"/>
+        </w:rPr>
+        <w:t>00</w:t>
+      </w:r>
+      <w:r>
+        <w:rPr>
+          <w:lang w:val="en-US"/>
+        </w:rPr>
+        <w:t xml:space="preserve">-17:45 Case </w:t>
+      </w:r>
+      <w:r>
+        <w:rPr>
+          <w:lang w:val="en-US"/>
+        </w:rPr>
+        <w:t>s</w:t>
+      </w:r>
+      <w:r>
+        <w:rPr>
+          <w:lang w:val="en-US"/>
+        </w:rPr>
+        <w:t xml:space="preserve">tudy and </w:t>
+      </w:r>
+      <w:r>
+        <w:rPr>
+          <w:lang w:val="en-US"/>
+        </w:rPr>
+        <w:t>q</w:t>
+      </w:r>
+      <w:r>
+        <w:rPr>
+          <w:lang w:val="en-US"/>
+        </w:rPr>
+        <w:t>uestions</w:t>
+      </w:r>
+    </w:p>
+    <w:p>
+      <w:pPr>
+        <w:rPr>
+          <w:lang w:val="en-US"/>
+        </w:rPr>
+      </w:pPr>
+    </w:p>
+    <w:tbl>
+      <w:tblPr>
+        <w:tblStyle w:val="TableGrid"/>
+        <w:tblW w:w="0" w:type="auto"/>
+        <w:tblLook w:val="04A0" w:firstRow="1" w:lastRow="0" w:firstColumn="1" w:lastColumn="0" w:noHBand="0" w:noVBand="1"/>
+      </w:tblPr>
+      <w:tblGrid>
+        <w:gridCol w:w="1975"/>
+        <w:gridCol w:w="1409"/>
+        <w:gridCol w:w="1408"/>
+        <w:gridCol w:w="1408"/>
+        <w:gridCol w:w="1408"/>
+        <w:gridCol w:w="1408"/>
+      </w:tblGrid>
+      <w:tr>
+        <w:tc>
+          <w:tcPr>
+            <w:tcW w:w="1975" w:type="dxa"/>
+          </w:tcPr>
+          <w:p>
+            <w:pPr>
+              <w:rPr>
+                <w:b/>
+                <w:bCs/>
+                <w:lang w:val="en-US"/>
+              </w:rPr>
+            </w:pPr>
+            <w:r>
+              <w:rPr>
+                <w:b/>
+                <w:bCs/>
+                <w:lang w:val="en-US"/>
+              </w:rPr>
+              <w:t>In class teaching</w:t>
+            </w:r>
+          </w:p>
+        </w:tc>
+        <w:tc>
+          <w:tcPr>
+            <w:tcW w:w="1409" w:type="dxa"/>
+          </w:tcPr>
+          <w:p>
+            <w:pPr>
+              <w:rPr>
+                <w:b/>
+                <w:bCs/>
+                <w:lang w:val="en-US"/>
+              </w:rPr>
+            </w:pPr>
+            <w:r>
+              <w:rPr>
+                <w:b/>
+                <w:bCs/>
+                <w:lang w:val="en-US"/>
+              </w:rPr>
+              <w:t>Lecture 1</w:t>
+            </w:r>
+          </w:p>
+        </w:tc>
+        <w:tc>
+          <w:tcPr>
+            <w:tcW w:w="1408" w:type="dxa"/>
+          </w:tcPr>
+          <w:p>
+            <w:pPr>
+              <w:rPr>
+                <w:b/>
+                <w:bCs/>
+                <w:lang w:val="en-US"/>
+              </w:rPr>
+            </w:pPr>
+            <w:r>
+              <w:rPr>
+                <w:b/>
+                <w:bCs/>
+                <w:lang w:val="en-US"/>
+              </w:rPr>
+              <w:t>Block 1</w:t>
+            </w:r>
+          </w:p>
+        </w:tc>
+        <w:tc>
+          <w:tcPr>
+            <w:tcW w:w="1408" w:type="dxa"/>
+          </w:tcPr>
+          <w:p>
+            <w:pPr>
+              <w:rPr>
+                <w:b/>
+                <w:bCs/>
+                <w:lang w:val="en-US"/>
+              </w:rPr>
+            </w:pPr>
+            <w:r>
+              <w:rPr>
+                <w:b/>
+                <w:bCs/>
+                <w:lang w:val="en-US"/>
+              </w:rPr>
+              <w:t>Block 2</w:t>
+            </w:r>
+          </w:p>
+        </w:tc>
+        <w:tc>
+          <w:tcPr>
+            <w:tcW w:w="1408" w:type="dxa"/>
+          </w:tcPr>
+          <w:p>
+            <w:pPr>
+              <w:rPr>
+                <w:b/>
+                <w:bCs/>
+                <w:lang w:val="en-US"/>
+              </w:rPr>
+            </w:pPr>
+            <w:r>
+              <w:rPr>
+                <w:b/>
+                <w:bCs/>
+                <w:lang w:val="en-US"/>
+              </w:rPr>
+              <w:t>Block 3</w:t>
+            </w:r>
+          </w:p>
+        </w:tc>
+        <w:tc>
+          <w:tcPr>
+            <w:tcW w:w="1408" w:type="dxa"/>
+          </w:tcPr>
+          <w:p>
+            <w:pPr>
+              <w:rPr>
+                <w:b/>
+                <w:bCs/>
+                <w:lang w:val="en-US"/>
+              </w:rPr>
+            </w:pPr>
+            <w:r>
+              <w:rPr>
+                <w:b/>
+                <w:bCs/>
+                <w:lang w:val="en-US"/>
+              </w:rPr>
+              <w:t>Lecture 4</w:t>
+            </w:r>
+          </w:p>
+        </w:tc>
+      </w:tr>
+      <w:tr>
+        <w:tc>
+          <w:tcPr>
+            <w:tcW w:w="1975" w:type="dxa"/>
+          </w:tcPr>
+          <w:p>
+            <w:pPr>
+              <w:rPr>
+                <w:lang w:val="en-US"/>
+              </w:rPr>
+            </w:pPr>
+            <w:r>
+              <w:rPr>
+                <w:lang w:val="en-US"/>
+              </w:rPr>
+              <w:t>Review</w:t>
+            </w:r>
+          </w:p>
+        </w:tc>
+        <w:tc>
+          <w:tcPr>
+            <w:tcW w:w="1409" w:type="dxa"/>
+          </w:tcPr>
+          <w:p>
+            <w:pPr>
+              <w:rPr>
+                <w:lang w:val="en-US"/>
+              </w:rPr>
+            </w:pPr>
+            <w:r>
+              <w:rPr>
+                <w:lang w:val="en-US"/>
+              </w:rPr>
+              <w:t>NA</w:t>
+            </w:r>
+          </w:p>
+        </w:tc>
+        <w:tc>
+          <w:tcPr>
+            <w:tcW w:w="1408" w:type="dxa"/>
+          </w:tcPr>
+          <w:p>
+            <w:pPr>
+              <w:rPr>
+                <w:lang w:val="en-US"/>
+              </w:rPr>
+            </w:pPr>
+            <w:proofErr w:type="spellStart"/>
+            <w:r>
+              <w:rPr>
+                <w:lang w:val="en-US"/>
+              </w:rPr>
+              <w:t>Livio</w:t>
+            </w:r>
+            <w:proofErr w:type="spellEnd"/>
+          </w:p>
+        </w:tc>
+        <w:tc>
+          <w:tcPr>
+            <w:tcW w:w="1408" w:type="dxa"/>
+          </w:tcPr>
+          <w:p>
+            <w:pPr>
+              <w:rPr>
+                <w:lang w:val="en-US"/>
+              </w:rPr>
+            </w:pPr>
+            <w:r>
+              <w:rPr>
+                <w:lang w:val="en-US"/>
+              </w:rPr>
+              <w:t>Henrique</w:t>
+            </w:r>
+          </w:p>
+        </w:tc>
+        <w:tc>
+          <w:tcPr>
+            <w:tcW w:w="1408" w:type="dxa"/>
+          </w:tcPr>
+          <w:p>
+            <w:pPr>
+              <w:rPr>
+                <w:lang w:val="en-US"/>
+              </w:rPr>
+            </w:pPr>
+            <w:r>
+              <w:rPr>
+                <w:lang w:val="en-US"/>
+              </w:rPr>
+              <w:t>Henrique</w:t>
+            </w:r>
+          </w:p>
+        </w:tc>
+        <w:tc>
+          <w:tcPr>
+            <w:tcW w:w="1408" w:type="dxa"/>
+          </w:tcPr>
+          <w:p>
+            <w:pPr>
+              <w:rPr>
+                <w:lang w:val="en-US"/>
+              </w:rPr>
+            </w:pPr>
+            <w:proofErr w:type="spellStart"/>
+            <w:r>
+              <w:rPr>
+                <w:lang w:val="en-US"/>
+              </w:rPr>
+              <w:t>Livio</w:t>
+            </w:r>
+            <w:proofErr w:type="spellEnd"/>
+          </w:p>
+        </w:tc>
+      </w:tr>
+      <w:tr>
+        <w:tc>
+          <w:tcPr>
+            <w:tcW w:w="1975" w:type="dxa"/>
+          </w:tcPr>
+          <w:p>
+            <w:pPr>
+              <w:rPr>
+                <w:lang w:val="en-US"/>
+              </w:rPr>
+            </w:pPr>
+            <w:r>
+              <w:rPr>
+                <w:lang w:val="en-US"/>
+              </w:rPr>
+              <w:t>Lecture</w:t>
+            </w:r>
+          </w:p>
+        </w:tc>
+        <w:tc>
+          <w:tcPr>
+            <w:tcW w:w="1409" w:type="dxa"/>
+          </w:tcPr>
+          <w:p>
+            <w:pPr>
+              <w:rPr>
+                <w:lang w:val="en-US"/>
+              </w:rPr>
+            </w:pPr>
+            <w:r>
+              <w:rPr>
+                <w:lang w:val="en-US"/>
+              </w:rPr>
+              <w:t>Henrique</w:t>
+            </w:r>
+          </w:p>
+        </w:tc>
+        <w:tc>
+          <w:tcPr>
+            <w:tcW w:w="1408" w:type="dxa"/>
+          </w:tcPr>
+          <w:p>
+            <w:pPr>
+              <w:rPr>
+                <w:lang w:val="en-US"/>
+              </w:rPr>
+            </w:pPr>
+            <w:r>
+              <w:rPr>
+                <w:lang w:val="en-US"/>
+              </w:rPr>
+              <w:t>Henrique</w:t>
+            </w:r>
+          </w:p>
+        </w:tc>
+        <w:tc>
+          <w:tcPr>
+            <w:tcW w:w="1408" w:type="dxa"/>
+          </w:tcPr>
+          <w:p>
+            <w:pPr>
+              <w:rPr>
+                <w:lang w:val="en-US"/>
+              </w:rPr>
+            </w:pPr>
+            <w:proofErr w:type="spellStart"/>
+            <w:r>
+              <w:rPr>
+                <w:lang w:val="en-US"/>
+              </w:rPr>
+              <w:t>Livio</w:t>
+            </w:r>
+            <w:proofErr w:type="spellEnd"/>
+          </w:p>
+        </w:tc>
+        <w:tc>
+          <w:tcPr>
+            <w:tcW w:w="1408" w:type="dxa"/>
+          </w:tcPr>
+          <w:p>
+            <w:pPr>
+              <w:rPr>
+                <w:lang w:val="en-US"/>
+              </w:rPr>
+            </w:pPr>
+            <w:proofErr w:type="spellStart"/>
+            <w:r>
+              <w:rPr>
+                <w:lang w:val="en-US"/>
+              </w:rPr>
+              <w:t>Livio</w:t>
+            </w:r>
+            <w:proofErr w:type="spellEnd"/>
+          </w:p>
+        </w:tc>
+        <w:tc>
+          <w:tcPr>
+            <w:tcW w:w="1408" w:type="dxa"/>
+          </w:tcPr>
+          <w:p>
+            <w:pPr>
+              <w:rPr>
+                <w:lang w:val="en-US"/>
+              </w:rPr>
+            </w:pPr>
+            <w:r>
+              <w:rPr>
+                <w:lang w:val="en-US"/>
+              </w:rPr>
+              <w:t>Henrique</w:t>
+            </w:r>
+          </w:p>
+        </w:tc>
+      </w:tr>
+      <w:tr>
+        <w:tc>
+          <w:tcPr>
+            <w:tcW w:w="1975" w:type="dxa"/>
+          </w:tcPr>
+          <w:p>
+            <w:pPr>
+              <w:rPr>
+                <w:lang w:val="en-US"/>
+              </w:rPr>
+            </w:pPr>
+            <w:r>
+              <w:rPr>
+                <w:lang w:val="en-US"/>
+              </w:rPr>
+              <w:t>Practical</w:t>
+            </w:r>
+          </w:p>
+        </w:tc>
+        <w:tc>
+          <w:tcPr>
+            <w:tcW w:w="1409" w:type="dxa"/>
+          </w:tcPr>
+          <w:p>
+            <w:pPr>
+              <w:rPr>
+                <w:lang w:val="en-US"/>
+              </w:rPr>
+            </w:pPr>
+            <w:proofErr w:type="spellStart"/>
+            <w:r>
+              <w:rPr>
+                <w:lang w:val="en-US"/>
+              </w:rPr>
+              <w:t>Livio</w:t>
+            </w:r>
+            <w:proofErr w:type="spellEnd"/>
+          </w:p>
+        </w:tc>
+        <w:tc>
+          <w:tcPr>
+            <w:tcW w:w="1408" w:type="dxa"/>
+          </w:tcPr>
+          <w:p>
+            <w:pPr>
+              <w:rPr>
+                <w:lang w:val="en-US"/>
+              </w:rPr>
+            </w:pPr>
+            <w:proofErr w:type="spellStart"/>
+            <w:r>
+              <w:rPr>
+                <w:lang w:val="en-US"/>
+              </w:rPr>
+              <w:t>Livio</w:t>
+            </w:r>
+            <w:proofErr w:type="spellEnd"/>
+          </w:p>
+        </w:tc>
+        <w:tc>
+          <w:tcPr>
+            <w:tcW w:w="1408" w:type="dxa"/>
+          </w:tcPr>
+          <w:p>
+            <w:pPr>
+              <w:rPr>
+                <w:lang w:val="en-US"/>
+              </w:rPr>
+            </w:pPr>
+            <w:r>
+              <w:rPr>
+                <w:lang w:val="en-US"/>
+              </w:rPr>
+              <w:t>Henrique</w:t>
+            </w:r>
+          </w:p>
+        </w:tc>
+        <w:tc>
+          <w:tcPr>
+            <w:tcW w:w="1408" w:type="dxa"/>
+          </w:tcPr>
+          <w:p>
+            <w:pPr>
+              <w:rPr>
+                <w:lang w:val="en-US"/>
+              </w:rPr>
+            </w:pPr>
+            <w:r>
+              <w:rPr>
+                <w:lang w:val="en-US"/>
+              </w:rPr>
+              <w:t>Henrique</w:t>
+            </w:r>
+          </w:p>
+        </w:tc>
+        <w:tc>
+          <w:tcPr>
+            <w:tcW w:w="1408" w:type="dxa"/>
+          </w:tcPr>
+          <w:p>
+            <w:pPr>
+              <w:rPr>
+                <w:lang w:val="en-US"/>
+              </w:rPr>
+            </w:pPr>
+            <w:proofErr w:type="spellStart"/>
+            <w:r>
+              <w:rPr>
+                <w:lang w:val="en-US"/>
+              </w:rPr>
+              <w:t>Livio</w:t>
+            </w:r>
+            <w:proofErr w:type="spellEnd"/>
+          </w:p>
+        </w:tc>
+      </w:tr>
+      <w:tr>
+        <w:tc>
+          <w:tcPr>
+            <w:tcW w:w="1975" w:type="dxa"/>
+          </w:tcPr>
+          <w:p>
+            <w:pPr>
+              <w:rPr>
+                <w:lang w:val="en-US"/>
+              </w:rPr>
+            </w:pPr>
+            <w:r>
+              <w:rPr>
+                <w:lang w:val="en-US"/>
+              </w:rPr>
+              <w:t>Case Study</w:t>
+            </w:r>
+          </w:p>
+        </w:tc>
+        <w:tc>
+          <w:tcPr>
+            <w:tcW w:w="1409" w:type="dxa"/>
+          </w:tcPr>
+          <w:p>
+            <w:pPr>
+              <w:rPr>
+                <w:lang w:val="en-US"/>
+              </w:rPr>
+            </w:pPr>
+            <w:proofErr w:type="spellStart"/>
+            <w:r>
+              <w:rPr>
+                <w:lang w:val="en-US"/>
+              </w:rPr>
+              <w:t>Livio</w:t>
+            </w:r>
+            <w:proofErr w:type="spellEnd"/>
+          </w:p>
+        </w:tc>
+        <w:tc>
+          <w:tcPr>
+            <w:tcW w:w="1408" w:type="dxa"/>
+          </w:tcPr>
+          <w:p>
+            <w:pPr>
+              <w:rPr>
+                <w:lang w:val="en-US"/>
+              </w:rPr>
+            </w:pPr>
+            <w:r>
+              <w:rPr>
+                <w:lang w:val="en-US"/>
+              </w:rPr>
+              <w:t>Henrique</w:t>
+            </w:r>
+          </w:p>
+        </w:tc>
+        <w:tc>
+          <w:tcPr>
+            <w:tcW w:w="1408" w:type="dxa"/>
+          </w:tcPr>
+          <w:p>
+            <w:pPr>
+              <w:rPr>
+                <w:lang w:val="en-US"/>
+              </w:rPr>
+            </w:pPr>
+            <w:proofErr w:type="spellStart"/>
+            <w:r>
+              <w:rPr>
+                <w:lang w:val="en-US"/>
+              </w:rPr>
+              <w:t>Livio</w:t>
+            </w:r>
+            <w:proofErr w:type="spellEnd"/>
+          </w:p>
+        </w:tc>
+        <w:tc>
+          <w:tcPr>
+            <w:tcW w:w="1408" w:type="dxa"/>
+          </w:tcPr>
+          <w:p>
+            <w:pPr>
+              <w:rPr>
+                <w:lang w:val="en-US"/>
+              </w:rPr>
+            </w:pPr>
+            <w:proofErr w:type="spellStart"/>
+            <w:r>
+              <w:rPr>
+                <w:lang w:val="en-US"/>
+              </w:rPr>
+              <w:t>Livio</w:t>
+            </w:r>
+            <w:proofErr w:type="spellEnd"/>
+          </w:p>
+        </w:tc>
+        <w:tc>
+          <w:tcPr>
+            <w:tcW w:w="1408" w:type="dxa"/>
+          </w:tcPr>
+          <w:p>
+            <w:pPr>
+              <w:rPr>
+                <w:lang w:val="en-US"/>
+              </w:rPr>
+            </w:pPr>
+            <w:r>
+              <w:rPr>
+                <w:lang w:val="en-US"/>
+              </w:rPr>
+              <w:t>Henrique</w:t>
+            </w:r>
+          </w:p>
+        </w:tc>
+      </w:tr>
+      <w:tr>
+        <w:tc>
+          <w:tcPr>
+            <w:tcW w:w="1975" w:type="dxa"/>
+          </w:tcPr>
+          <w:p>
+            <w:pPr>
+              <w:rPr>
+                <w:lang w:val="en-US"/>
+              </w:rPr>
+            </w:pPr>
+            <w:r>
+              <w:rPr>
+                <w:lang w:val="en-US"/>
+              </w:rPr>
+              <w:t>Case study 2 (if there is time)</w:t>
+            </w:r>
+          </w:p>
+        </w:tc>
+        <w:tc>
+          <w:tcPr>
+            <w:tcW w:w="1409" w:type="dxa"/>
+          </w:tcPr>
+          <w:p>
+            <w:pPr>
+              <w:rPr>
+                <w:lang w:val="en-US"/>
+              </w:rPr>
+            </w:pPr>
+            <w:r>
+              <w:rPr>
+                <w:lang w:val="en-US"/>
+              </w:rPr>
+              <w:t>NA</w:t>
+            </w:r>
+          </w:p>
+        </w:tc>
+        <w:tc>
+          <w:tcPr>
+            <w:tcW w:w="1408" w:type="dxa"/>
+          </w:tcPr>
+          <w:p>
+            <w:pPr>
+              <w:rPr>
+                <w:lang w:val="en-US"/>
+              </w:rPr>
+            </w:pPr>
+            <w:proofErr w:type="spellStart"/>
+            <w:r>
+              <w:rPr>
+                <w:lang w:val="en-US"/>
+              </w:rPr>
+              <w:t>Livio</w:t>
+            </w:r>
+            <w:proofErr w:type="spellEnd"/>
+          </w:p>
+        </w:tc>
+        <w:tc>
+          <w:tcPr>
+            <w:tcW w:w="1408" w:type="dxa"/>
+          </w:tcPr>
+          <w:p>
+            <w:pPr>
+              <w:rPr>
+                <w:lang w:val="en-US"/>
+              </w:rPr>
+            </w:pPr>
+            <w:r>
+              <w:rPr>
+                <w:lang w:val="en-US"/>
+              </w:rPr>
+              <w:t>Henrique</w:t>
+            </w:r>
+          </w:p>
+        </w:tc>
+        <w:tc>
+          <w:tcPr>
+            <w:tcW w:w="1408" w:type="dxa"/>
+          </w:tcPr>
+          <w:p>
+            <w:pPr>
+              <w:rPr>
+                <w:lang w:val="en-US"/>
+              </w:rPr>
+            </w:pPr>
+            <w:r>
+              <w:rPr>
+                <w:lang w:val="en-US"/>
+              </w:rPr>
+              <w:t>Henrique</w:t>
+            </w:r>
+          </w:p>
+        </w:tc>
+        <w:tc>
+          <w:tcPr>
+            <w:tcW w:w="1408" w:type="dxa"/>
+          </w:tcPr>
+          <w:p>
+            <w:pPr>
+              <w:rPr>
+                <w:lang w:val="en-US"/>
+              </w:rPr>
+            </w:pPr>
+            <w:r>
+              <w:rPr>
+                <w:lang w:val="en-US"/>
+              </w:rPr>
+              <w:t>NA</w:t>
+            </w:r>
+          </w:p>
+        </w:tc>
+      </w:tr>
+    </w:tbl>
+    <w:p>
+      <w:pPr>
+        <w:rPr>
+          <w:lang w:val="en-US"/>
+        </w:rPr>
+      </w:pPr>
+    </w:p>
+    <w:p>
+      <w:pPr>
+        <w:rPr>
+          <w:lang w:val="en-US"/>
+        </w:rPr>
+      </w:pPr>
+    </w:p>
+    <w:p>
+      <w:pPr>
+        <w:rPr>
+          <w:b/>
+          <w:bCs/>
+          <w:lang w:val="en-US"/>
+        </w:rPr>
+      </w:pPr>
+      <w:r>
+        <w:rPr>
+          <w:b/>
+          <w:bCs/>
+          <w:lang w:val="en-US"/>
+        </w:rPr>
+        <w:t>To be prepared</w:t>
+      </w:r>
+      <w:r>
+        <w:rPr>
+          <w:b/>
+          <w:bCs/>
+          <w:lang w:val="en-US"/>
+        </w:rPr>
+        <w:t xml:space="preserve"> for BLOCK sessions</w:t>
+      </w:r>
+    </w:p>
+    <w:p>
+      <w:pPr>
+        <w:rPr>
+          <w:lang w:val="en-US"/>
+        </w:rPr>
+      </w:pPr>
+    </w:p>
+    <w:p>
+      <w:pPr>
+        <w:rPr>
+          <w:lang w:val="en-US"/>
+        </w:rPr>
+      </w:pPr>
+      <w:r>
+        <w:rPr>
+          <w:lang w:val="en-US"/>
+        </w:rPr>
+        <w:t>3x Homework</w:t>
+      </w:r>
+    </w:p>
+    <w:p>
+      <w:pPr>
+        <w:rPr>
+          <w:lang w:val="en-US"/>
+        </w:rPr>
+      </w:pPr>
     </w:p>
     <w:p>
       <w:pPr>
@@ -406,11 +1101,19 @@
           <w:lang w:val="en-US"/>
         </w:rPr>
       </w:pPr>
-      <w:r>
-        <w:rPr>
-          <w:lang w:val="en-US"/>
-        </w:rPr>
-        <w:t>Wrangling (</w:t>
+      <w:proofErr w:type="spellStart"/>
+      <w:r>
+        <w:rPr>
+          <w:lang w:val="en-US"/>
+        </w:rPr>
+        <w:t>Dataframe</w:t>
+      </w:r>
+      <w:proofErr w:type="spellEnd"/>
+      <w:r>
+        <w:rPr>
+          <w:lang w:val="en-US"/>
+        </w:rPr>
+        <w:t xml:space="preserve"> (</w:t>
       </w:r>
       <w:proofErr w:type="spellStart"/>
       <w:r>
@@ -442,55 +1145,20 @@
         <w:rPr>
           <w:lang w:val="en-US"/>
         </w:rPr>
-        <w:t>Visualization (</w:t>
-      </w:r>
-      <w:proofErr w:type="spellStart"/>
-      <w:r>
-        <w:rPr>
-          <w:lang w:val="en-US"/>
-        </w:rPr>
-        <w:t>Livio</w:t>
-      </w:r>
-      <w:proofErr w:type="spellEnd"/>
+        <w:t>Wrangling (</w:t>
+      </w:r>
+      <w:r>
+        <w:rPr>
+          <w:lang w:val="en-US"/>
+        </w:rPr>
+        <w:t>Henrique</w:t>
+      </w:r>
       <w:r>
         <w:rPr>
           <w:lang w:val="en-US"/>
         </w:rPr>
         <w:t>)</w:t>
       </w:r>
-    </w:p>
-    <w:p>
-      <w:pPr>
-        <w:rPr>
-          <w:lang w:val="en-US"/>
-        </w:rPr>
-      </w:pPr>
-    </w:p>
-    <w:p>
-      <w:pPr>
-        <w:rPr>
-          <w:lang w:val="en-US"/>
-        </w:rPr>
-      </w:pPr>
-      <w:r>
-        <w:rPr>
-          <w:lang w:val="en-US"/>
-        </w:rPr>
-        <w:t>3x Lecture</w:t>
-      </w:r>
-      <w:r>
-        <w:rPr>
-          <w:lang w:val="en-US"/>
-        </w:rPr>
-        <w:t xml:space="preserve"> and Exercises</w:t>
-      </w:r>
-    </w:p>
-    <w:p>
-      <w:pPr>
-        <w:rPr>
-          <w:lang w:val="en-US"/>
-        </w:rPr>
-      </w:pPr>
     </w:p>
     <w:p>
       <w:pPr>
@@ -503,74 +1171,75 @@
           <w:lang w:val="en-US"/>
         </w:rPr>
       </w:pPr>
-      <w:proofErr w:type="spellStart"/>
-      <w:r>
-        <w:rPr>
-          <w:lang w:val="en-US"/>
-        </w:rPr>
-        <w:t>Dataframes</w:t>
-      </w:r>
-      <w:proofErr w:type="spellEnd"/>
-      <w:r>
-        <w:rPr>
-          <w:lang w:val="en-US"/>
-        </w:rPr>
-        <w:t xml:space="preserve"> (Henrique)</w:t>
-      </w:r>
-    </w:p>
-    <w:p>
-      <w:pPr>
-        <w:pStyle w:val="ListParagraph"/>
-        <w:numPr>
-          <w:ilvl w:val="1"/>
-          <w:numId w:val="1"/>
-        </w:numPr>
-        <w:rPr>
-          <w:lang w:val="en-US"/>
-        </w:rPr>
-      </w:pPr>
-      <w:r>
-        <w:rPr>
-          <w:lang w:val="en-US"/>
-        </w:rPr>
-        <w:t>QSS p.13-20 (objects, vectors, functions)</w:t>
-      </w:r>
-    </w:p>
-    <w:p>
-      <w:pPr>
-        <w:pStyle w:val="ListParagraph"/>
-        <w:numPr>
-          <w:ilvl w:val="1"/>
-          <w:numId w:val="1"/>
-        </w:numPr>
-        <w:rPr>
-          <w:lang w:val="en-US"/>
-        </w:rPr>
-      </w:pPr>
-      <w:r>
-        <w:rPr>
-          <w:lang w:val="en-US"/>
-        </w:rPr>
-        <w:t>QSS p. 28-29 (summary, mean, median)</w:t>
-      </w:r>
-    </w:p>
-    <w:p>
-      <w:pPr>
-        <w:pStyle w:val="ListParagraph"/>
-        <w:numPr>
-          <w:ilvl w:val="1"/>
-          <w:numId w:val="1"/>
-        </w:numPr>
-        <w:rPr>
-          <w:lang w:val="en-US"/>
-        </w:rPr>
-      </w:pPr>
-      <w:r>
-        <w:rPr>
-          <w:lang w:val="en-US"/>
-        </w:rPr>
-        <w:t>QSS p.46-49(Logical values and operators)</w:t>
-      </w:r>
+      <w:r>
+        <w:rPr>
+          <w:lang w:val="en-US"/>
+        </w:rPr>
+        <w:t>Visualization (</w:t>
+      </w:r>
+      <w:r>
+        <w:rPr>
+          <w:lang w:val="en-US"/>
+        </w:rPr>
+        <w:t>Henrique</w:t>
+      </w:r>
+      <w:r>
+        <w:rPr>
+          <w:lang w:val="en-US"/>
+        </w:rPr>
+        <w:t>)</w:t>
+      </w:r>
+    </w:p>
+    <w:p>
+      <w:pPr>
+        <w:rPr>
+          <w:lang w:val="en-US"/>
+        </w:rPr>
+      </w:pPr>
+    </w:p>
+    <w:p>
+      <w:pPr>
+        <w:rPr>
+          <w:lang w:val="en-US"/>
+        </w:rPr>
+      </w:pPr>
+      <w:r>
+        <w:rPr>
+          <w:lang w:val="en-US"/>
+        </w:rPr>
+        <w:t>3x Lecture</w:t>
+      </w:r>
+      <w:r>
+        <w:rPr>
+          <w:lang w:val="en-US"/>
+        </w:rPr>
+        <w:t xml:space="preserve"> and </w:t>
+      </w:r>
+      <w:r>
+        <w:rPr>
+          <w:lang w:val="en-US"/>
+        </w:rPr>
+        <w:t xml:space="preserve">Practical </w:t>
+      </w:r>
+      <w:r>
+        <w:rPr>
+          <w:lang w:val="en-US"/>
+        </w:rPr>
+        <w:t>Exercises</w:t>
+      </w:r>
+      <w:r>
+        <w:rPr>
+          <w:lang w:val="en-US"/>
+        </w:rPr>
+        <w:t xml:space="preserve"> (work in class with them)</w:t>
+      </w:r>
+    </w:p>
+    <w:p>
+      <w:pPr>
+        <w:rPr>
+          <w:lang w:val="en-US"/>
+        </w:rPr>
+      </w:pPr>
     </w:p>
     <w:p>
       <w:pPr>
@@ -583,12 +1252,14 @@
           <w:lang w:val="en-US"/>
         </w:rPr>
       </w:pPr>
-      <w:r>
-        <w:rPr>
-          <w:lang w:val="en-US"/>
-        </w:rPr>
-        <w:t>Wrangling</w:t>
-      </w:r>
+      <w:proofErr w:type="spellStart"/>
+      <w:r>
+        <w:rPr>
+          <w:lang w:val="en-US"/>
+        </w:rPr>
+        <w:t>Dataframes</w:t>
+      </w:r>
+      <w:proofErr w:type="spellEnd"/>
       <w:r>
         <w:rPr>
           <w:lang w:val="en-US"/>
@@ -611,7 +1282,7 @@
         <w:rPr>
           <w:lang w:val="en-US"/>
         </w:rPr>
-        <w:t>Visualization</w:t>
+        <w:t>Wrangling</w:t>
       </w:r>
       <w:r>
         <w:rPr>
@@ -633,39 +1304,6 @@
         </w:rPr>
         <w:t>)</w:t>
       </w:r>
-    </w:p>
-    <w:p>
-      <w:pPr>
-        <w:rPr>
-          <w:lang w:val="en-US"/>
-        </w:rPr>
-      </w:pPr>
-    </w:p>
-    <w:p>
-      <w:pPr>
-        <w:rPr>
-          <w:lang w:val="en-US"/>
-        </w:rPr>
-      </w:pPr>
-      <w:r>
-        <w:rPr>
-          <w:lang w:val="en-US"/>
-        </w:rPr>
-        <w:t>3x Case study</w:t>
-      </w:r>
-      <w:r>
-        <w:rPr>
-          <w:lang w:val="en-US"/>
-        </w:rPr>
-        <w:t xml:space="preserve"> (more conceptual, less in script comment, more thinking together)</w:t>
-      </w:r>
-    </w:p>
-    <w:p>
-      <w:pPr>
-        <w:rPr>
-          <w:lang w:val="en-US"/>
-        </w:rPr>
-      </w:pPr>
     </w:p>
     <w:p>
       <w:pPr>
@@ -678,26 +1316,65 @@
           <w:lang w:val="en-US"/>
         </w:rPr>
       </w:pPr>
+      <w:r>
+        <w:rPr>
+          <w:lang w:val="en-US"/>
+        </w:rPr>
+        <w:t>Visualization</w:t>
+      </w:r>
+      <w:r>
+        <w:rPr>
+          <w:lang w:val="en-US"/>
+        </w:rPr>
+        <w:t xml:space="preserve"> (</w:t>
+      </w:r>
       <w:proofErr w:type="spellStart"/>
       <w:r>
         <w:rPr>
           <w:lang w:val="en-US"/>
         </w:rPr>
-        <w:t>CoW</w:t>
+        <w:t>Livio</w:t>
       </w:r>
       <w:proofErr w:type="spellEnd"/>
       <w:r>
         <w:rPr>
           <w:lang w:val="en-US"/>
         </w:rPr>
-        <w:t xml:space="preserve"> &amp; Dates</w:t>
-      </w:r>
-      <w:r>
-        <w:rPr>
-          <w:lang w:val="en-US"/>
-        </w:rPr>
-        <w:t xml:space="preserve"> (Henrique)</w:t>
-      </w:r>
+        <w:t>)</w:t>
+      </w:r>
+    </w:p>
+    <w:p>
+      <w:pPr>
+        <w:rPr>
+          <w:lang w:val="en-US"/>
+        </w:rPr>
+      </w:pPr>
+    </w:p>
+    <w:p>
+      <w:pPr>
+        <w:rPr>
+          <w:lang w:val="en-US"/>
+        </w:rPr>
+      </w:pPr>
+      <w:r>
+        <w:rPr>
+          <w:lang w:val="en-US"/>
+        </w:rPr>
+        <w:t>3x Case study</w:t>
+      </w:r>
+      <w:r>
+        <w:rPr>
+          <w:lang w:val="en-US"/>
+        </w:rPr>
+        <w:t xml:space="preserve"> (more conceptual, less in script comment, more thinking together)</w:t>
+      </w:r>
+    </w:p>
+    <w:p>
+      <w:pPr>
+        <w:rPr>
+          <w:lang w:val="en-US"/>
+        </w:rPr>
+      </w:pPr>
     </w:p>
     <w:p>
       <w:pPr>
@@ -710,17 +1387,25 @@
           <w:lang w:val="en-US"/>
         </w:rPr>
       </w:pPr>
-      <w:r>
-        <w:rPr>
-          <w:lang w:val="en-US"/>
-        </w:rPr>
-        <w:t>Amazon discourse</w:t>
-      </w:r>
-      <w:r>
-        <w:rPr>
-          <w:lang w:val="en-US"/>
-        </w:rPr>
-        <w:t xml:space="preserve"> (</w:t>
+      <w:proofErr w:type="spellStart"/>
+      <w:r>
+        <w:rPr>
+          <w:lang w:val="en-US"/>
+        </w:rPr>
+        <w:t>Gapminder</w:t>
+      </w:r>
+      <w:proofErr w:type="spellEnd"/>
+      <w:r>
+        <w:rPr>
+          <w:lang w:val="en-US"/>
+        </w:rPr>
+        <w:t xml:space="preserve"> (Henrique)</w:t>
+      </w:r>
+      <w:r>
+        <w:rPr>
+          <w:lang w:val="en-US"/>
+        </w:rPr>
+        <w:t xml:space="preserve"> and Kayne (Henrique and </w:t>
       </w:r>
       <w:proofErr w:type="spellStart"/>
       <w:r>
@@ -752,13 +1437,102 @@
         <w:rPr>
           <w:lang w:val="en-US"/>
         </w:rPr>
-        <w:t>Survey for visualization</w:t>
+        <w:t>Discourse</w:t>
       </w:r>
       <w:r>
         <w:rPr>
           <w:lang w:val="en-US"/>
         </w:rPr>
         <w:t xml:space="preserve"> (</w:t>
+      </w:r>
+      <w:r>
+        <w:rPr>
+          <w:lang w:val="en-US"/>
+        </w:rPr>
+        <w:t>Henrique</w:t>
+      </w:r>
+      <w:r>
+        <w:rPr>
+          <w:lang w:val="en-US"/>
+        </w:rPr>
+        <w:t>)</w:t>
+      </w:r>
+      <w:r>
+        <w:rPr>
+          <w:lang w:val="en-US"/>
+        </w:rPr>
+        <w:t xml:space="preserve"> and Hair salons (</w:t>
+      </w:r>
+      <w:r>
+        <w:rPr>
+          <w:lang w:val="en-US"/>
+        </w:rPr>
+        <w:t xml:space="preserve">Henrique and </w:t>
+      </w:r>
+      <w:proofErr w:type="spellStart"/>
+      <w:r>
+        <w:rPr>
+          <w:lang w:val="en-US"/>
+        </w:rPr>
+        <w:t>Livio</w:t>
+      </w:r>
+      <w:proofErr w:type="spellEnd"/>
+      <w:r>
+        <w:rPr>
+          <w:lang w:val="en-US"/>
+        </w:rPr>
+        <w:t>)</w:t>
+      </w:r>
+    </w:p>
+    <w:p>
+      <w:pPr>
+        <w:pStyle w:val="ListParagraph"/>
+        <w:numPr>
+          <w:ilvl w:val="0"/>
+          <w:numId w:val="1"/>
+        </w:numPr>
+        <w:rPr>
+          <w:lang w:val="en-US"/>
+        </w:rPr>
+      </w:pPr>
+      <w:r>
+        <w:rPr>
+          <w:lang w:val="en-US"/>
+        </w:rPr>
+        <w:lastRenderedPageBreak/>
+        <w:t>Survey</w:t>
+      </w:r>
+      <w:r>
+        <w:rPr>
+          <w:lang w:val="en-US"/>
+        </w:rPr>
+        <w:t xml:space="preserve"> (</w:t>
+      </w:r>
+      <w:proofErr w:type="spellStart"/>
+      <w:r>
+        <w:rPr>
+          <w:lang w:val="en-US"/>
+        </w:rPr>
+        <w:t>Livio</w:t>
+      </w:r>
+      <w:proofErr w:type="spellEnd"/>
+      <w:r>
+        <w:rPr>
+          <w:lang w:val="en-US"/>
+        </w:rPr>
+        <w:t>)</w:t>
+      </w:r>
+      <w:r>
+        <w:rPr>
+          <w:lang w:val="en-US"/>
+        </w:rPr>
+        <w:t xml:space="preserve"> and Sustainability (</w:t>
+      </w:r>
+      <w:r>
+        <w:rPr>
+          <w:lang w:val="en-US"/>
+        </w:rPr>
+        <w:t xml:space="preserve">Henrique and </w:t>
       </w:r>
       <w:proofErr w:type="spellStart"/>
       <w:r>
@@ -796,27 +1570,65 @@
           <w:bCs/>
           <w:lang w:val="en-US"/>
         </w:rPr>
-        <w:t>Last Session:</w:t>
-      </w:r>
-    </w:p>
-    <w:p>
-      <w:pPr>
-        <w:rPr>
-          <w:lang w:val="en-US"/>
-        </w:rPr>
-      </w:pPr>
-    </w:p>
-    <w:p>
-      <w:pPr>
-        <w:rPr>
-          <w:lang w:val="en-US"/>
-        </w:rPr>
-      </w:pPr>
-      <w:r>
-        <w:rPr>
-          <w:lang w:val="en-US"/>
-        </w:rPr>
-        <w:t>Review Vis (</w:t>
+        <w:t>To be prepared for l</w:t>
+      </w:r>
+      <w:r>
+        <w:rPr>
+          <w:b/>
+          <w:bCs/>
+          <w:lang w:val="en-US"/>
+        </w:rPr>
+        <w:t xml:space="preserve">ast </w:t>
+      </w:r>
+      <w:r>
+        <w:rPr>
+          <w:b/>
+          <w:bCs/>
+          <w:lang w:val="en-US"/>
+        </w:rPr>
+        <w:t>lecture</w:t>
+      </w:r>
+      <w:r>
+        <w:rPr>
+          <w:b/>
+          <w:bCs/>
+          <w:lang w:val="en-US"/>
+        </w:rPr>
+        <w:t>:</w:t>
+      </w:r>
+    </w:p>
+    <w:p>
+      <w:pPr>
+        <w:rPr>
+          <w:b/>
+          <w:bCs/>
+          <w:lang w:val="en-US"/>
+        </w:rPr>
+      </w:pPr>
+    </w:p>
+    <w:p>
+      <w:pPr>
+        <w:rPr>
+          <w:lang w:val="en-US"/>
+        </w:rPr>
+      </w:pPr>
+      <w:r>
+        <w:rPr>
+          <w:lang w:val="en-US"/>
+        </w:rPr>
+        <w:t>Review</w:t>
+      </w:r>
+      <w:r>
+        <w:rPr>
+          <w:lang w:val="en-US"/>
+        </w:rPr>
+        <w:t xml:space="preserve"> </w:t>
+      </w:r>
+      <w:r>
+        <w:rPr>
+          <w:lang w:val="en-US"/>
+        </w:rPr>
+        <w:t>(</w:t>
       </w:r>
       <w:proofErr w:type="spellStart"/>
       <w:r>
@@ -839,6 +1651,12 @@
           <w:lang w:val="en-US"/>
         </w:rPr>
       </w:pPr>
+      <w:r>
+        <w:rPr>
+          <w:lang w:val="en-US"/>
+        </w:rPr>
+        <w:t xml:space="preserve">Community: Sharing Work, </w:t>
+      </w:r>
       <w:proofErr w:type="spellStart"/>
       <w:r>
         <w:rPr>
@@ -851,6 +1669,116 @@
         <w:rPr>
           <w:lang w:val="en-US"/>
         </w:rPr>
+        <w:t xml:space="preserve">, and </w:t>
+      </w:r>
+      <w:proofErr w:type="spellStart"/>
+      <w:r>
+        <w:rPr>
+          <w:lang w:val="en-US"/>
+        </w:rPr>
+        <w:t>Github</w:t>
+      </w:r>
+      <w:proofErr w:type="spellEnd"/>
+      <w:r>
+        <w:rPr>
+          <w:lang w:val="en-US"/>
+        </w:rPr>
+        <w:t xml:space="preserve"> </w:t>
+      </w:r>
+      <w:r>
+        <w:rPr>
+          <w:lang w:val="en-US"/>
+        </w:rPr>
+        <w:t>(Henrique)</w:t>
+      </w:r>
+    </w:p>
+    <w:p>
+      <w:pPr>
+        <w:rPr>
+          <w:lang w:val="en-US"/>
+        </w:rPr>
+      </w:pPr>
+      <w:r>
+        <w:rPr>
+          <w:lang w:val="en-US"/>
+        </w:rPr>
+        <w:t>Practical</w:t>
+      </w:r>
+      <w:r>
+        <w:rPr>
+          <w:lang w:val="en-US"/>
+        </w:rPr>
+        <w:t xml:space="preserve">: </w:t>
+      </w:r>
+      <w:r>
+        <w:rPr>
+          <w:lang w:val="en-US"/>
+        </w:rPr>
+        <w:t xml:space="preserve">How to </w:t>
+      </w:r>
+      <w:r>
+        <w:rPr>
+          <w:lang w:val="en-US"/>
+        </w:rPr>
+        <w:t xml:space="preserve">google and </w:t>
+      </w:r>
+      <w:r>
+        <w:rPr>
+          <w:lang w:val="en-US"/>
+        </w:rPr>
+        <w:t xml:space="preserve">post on Stack </w:t>
+      </w:r>
+      <w:proofErr w:type="spellStart"/>
+      <w:r>
+        <w:rPr>
+          <w:lang w:val="en-US"/>
+        </w:rPr>
+        <w:t>Orverflow</w:t>
+      </w:r>
+      <w:proofErr w:type="spellEnd"/>
+      <w:r>
+        <w:rPr>
+          <w:lang w:val="en-US"/>
+        </w:rPr>
+        <w:t>?</w:t>
+      </w:r>
+      <w:r>
+        <w:rPr>
+          <w:lang w:val="en-US"/>
+        </w:rPr>
+        <w:t xml:space="preserve"> (</w:t>
+      </w:r>
+      <w:proofErr w:type="spellStart"/>
+      <w:r>
+        <w:rPr>
+          <w:lang w:val="en-US"/>
+        </w:rPr>
+        <w:t>Livio</w:t>
+      </w:r>
+      <w:proofErr w:type="spellEnd"/>
+      <w:r>
+        <w:rPr>
+          <w:lang w:val="en-US"/>
+        </w:rPr>
+        <w:t>)</w:t>
+      </w:r>
+    </w:p>
+    <w:p>
+      <w:pPr>
+        <w:rPr>
+          <w:lang w:val="en-US"/>
+        </w:rPr>
+      </w:pPr>
+      <w:r>
+        <w:rPr>
+          <w:lang w:val="en-US"/>
+        </w:rPr>
+        <w:t>Case Study: How did we setup this course?</w:t>
+      </w:r>
+      <w:r>
+        <w:rPr>
+          <w:lang w:val="en-US"/>
+        </w:rPr>
         <w:t xml:space="preserve"> (Henrique)</w:t>
       </w:r>
     </w:p>
@@ -860,11 +1788,48 @@
           <w:lang w:val="en-US"/>
         </w:rPr>
       </w:pPr>
-      <w:r>
-        <w:rPr>
+    </w:p>
+    <w:p>
+      <w:pPr>
+        <w:rPr>
+          <w:b/>
+          <w:bCs/>
+          <w:lang w:val="en-US"/>
+        </w:rPr>
+      </w:pPr>
+      <w:r>
+        <w:rPr>
+          <w:b/>
+          <w:bCs/>
           <w:lang w:val="en-US"/>
         </w:rPr>
         <w:t>Final Assignment</w:t>
+      </w:r>
+      <w:r>
+        <w:rPr>
+          <w:b/>
+          <w:bCs/>
+          <w:lang w:val="en-US"/>
+        </w:rPr>
+        <w:t xml:space="preserve"> (Henrique e </w:t>
+      </w:r>
+      <w:proofErr w:type="spellStart"/>
+      <w:r>
+        <w:rPr>
+          <w:b/>
+          <w:bCs/>
+          <w:lang w:val="en-US"/>
+        </w:rPr>
+        <w:t>Livio</w:t>
+      </w:r>
+      <w:proofErr w:type="spellEnd"/>
+      <w:r>
+        <w:rPr>
+          <w:b/>
+          <w:bCs/>
+          <w:lang w:val="en-US"/>
+        </w:rPr>
+        <w:t>)</w:t>
       </w:r>
     </w:p>
     <w:sectPr>
@@ -1604,6 +2569,22 @@
       <w:contextualSpacing/>
     </w:pPr>
   </w:style>
+  <w:style w:type="table" w:styleId="TableGrid">
+    <w:name w:val="Table Grid"/>
+    <w:basedOn w:val="TableNormal"/>
+    <w:uiPriority w:val="39"/>
+    <w:rsid w:val="00A85255"/>
+    <w:tblPr>
+      <w:tblBorders>
+        <w:top w:val="single" w:sz="4" w:space="0" w:color="auto"/>
+        <w:left w:val="single" w:sz="4" w:space="0" w:color="auto"/>
+        <w:bottom w:val="single" w:sz="4" w:space="0" w:color="auto"/>
+        <w:right w:val="single" w:sz="4" w:space="0" w:color="auto"/>
+        <w:insideH w:val="single" w:sz="4" w:space="0" w:color="auto"/>
+        <w:insideV w:val="single" w:sz="4" w:space="0" w:color="auto"/>
+      </w:tblBorders>
+    </w:tblPr>
+  </w:style>
 </w:styles>
 </file>
 

</xml_diff>